<commit_message>
AEP_PSS_ACU_DSD_template.doc added with the first draft of the document.
UML diagrams files added to the corresponding folder.

Project Logbook.docx updated with the proper information.
</commit_message>
<xml_diff>
--- a/Documentation/Project Logbook.docx
+++ b/Documentation/Project Logbook.docx
@@ -98,16 +98,8 @@
         <w:rPr>
           <w:sz w:val="24"/>
         </w:rPr>
-        <w:t xml:space="preserve">Guillermo Hernández </w:t>
+        <w:t>Guillermo Hernández Ramírez</w:t>
       </w:r>
-      <w:proofErr w:type="spellStart"/>
-      <w:r>
-        <w:rPr>
-          <w:sz w:val="24"/>
-        </w:rPr>
-        <w:t>Ramírez</w:t>
-      </w:r>
-      <w:proofErr w:type="spellEnd"/>
     </w:p>
     <w:p>
       <w:pPr>
@@ -125,21 +117,7 @@
         <w:rPr>
           <w:sz w:val="24"/>
         </w:rPr>
-        <w:t xml:space="preserve">Antonio </w:t>
-      </w:r>
-      <w:proofErr w:type="spellStart"/>
-      <w:r>
-        <w:rPr>
-          <w:sz w:val="24"/>
-        </w:rPr>
-        <w:t>Vázquez</w:t>
-      </w:r>
-      <w:proofErr w:type="spellEnd"/>
-      <w:r>
-        <w:rPr>
-          <w:sz w:val="24"/>
-        </w:rPr>
-        <w:t xml:space="preserve"> Tovar</w:t>
+        <w:t>Antonio Vázquez Tovar</w:t>
       </w:r>
     </w:p>
     <w:p>
@@ -158,43 +136,21 @@
         <w:rPr>
           <w:sz w:val="24"/>
         </w:rPr>
-        <w:t xml:space="preserve">Habib Alejandro </w:t>
+        <w:t>Habib Alejandro Apez González</w:t>
       </w:r>
-      <w:proofErr w:type="spellStart"/>
+    </w:p>
+    <w:p>
+      <w:pPr>
+        <w:jc w:val="both"/>
+        <w:rPr>
+          <w:sz w:val="24"/>
+        </w:rPr>
+      </w:pPr>
       <w:r>
         <w:rPr>
           <w:sz w:val="24"/>
         </w:rPr>
-        <w:t>Apez</w:t>
-      </w:r>
-      <w:proofErr w:type="spellEnd"/>
-      <w:r>
-        <w:rPr>
-          <w:sz w:val="24"/>
-        </w:rPr>
-        <w:t xml:space="preserve"> González</w:t>
-      </w:r>
-    </w:p>
-    <w:p>
-      <w:pPr>
-        <w:jc w:val="both"/>
-        <w:rPr>
-          <w:sz w:val="24"/>
-        </w:rPr>
-      </w:pPr>
-      <w:proofErr w:type="spellStart"/>
-      <w:r>
-        <w:rPr>
-          <w:sz w:val="24"/>
-        </w:rPr>
-        <w:t>Lastest</w:t>
-      </w:r>
-      <w:proofErr w:type="spellEnd"/>
-      <w:r>
-        <w:rPr>
-          <w:sz w:val="24"/>
-        </w:rPr>
-        <w:t xml:space="preserve"> update</w:t>
+        <w:t>Lastest update</w:t>
       </w:r>
       <w:r>
         <w:rPr>
@@ -344,31 +300,21 @@
               <w:cnfStyle w:val="000000100000" w:firstRow="0" w:lastRow="0" w:firstColumn="0" w:lastColumn="0" w:oddVBand="0" w:evenVBand="0" w:oddHBand="1" w:evenHBand="0" w:firstRowFirstColumn="0" w:firstRowLastColumn="0" w:lastRowFirstColumn="0" w:lastRowLastColumn="0"/>
             </w:pPr>
             <w:r>
-              <w:t xml:space="preserve">Habib </w:t>
-            </w:r>
-            <w:proofErr w:type="spellStart"/>
-            <w:r>
-              <w:t>Apez</w:t>
-            </w:r>
-            <w:proofErr w:type="spellEnd"/>
-          </w:p>
-        </w:tc>
-        <w:tc>
-          <w:tcPr>
-            <w:tcW w:w="5433" w:type="dxa"/>
-          </w:tcPr>
-          <w:p>
-            <w:pPr>
-              <w:jc w:val="both"/>
-              <w:cnfStyle w:val="000000100000" w:firstRow="0" w:lastRow="0" w:firstColumn="0" w:lastColumn="0" w:oddVBand="0" w:evenVBand="0" w:oddHBand="1" w:evenHBand="0" w:firstRowFirstColumn="0" w:firstRowLastColumn="0" w:lastRowFirstColumn="0" w:lastRowLastColumn="0"/>
-            </w:pPr>
-            <w:proofErr w:type="spellStart"/>
-            <w:r>
-              <w:t>Git</w:t>
-            </w:r>
-            <w:proofErr w:type="spellEnd"/>
-            <w:r>
-              <w:t xml:space="preserve"> Hub repository creation</w:t>
+              <w:t>Habib Apez</w:t>
+            </w:r>
+          </w:p>
+        </w:tc>
+        <w:tc>
+          <w:tcPr>
+            <w:tcW w:w="5433" w:type="dxa"/>
+          </w:tcPr>
+          <w:p>
+            <w:pPr>
+              <w:jc w:val="both"/>
+              <w:cnfStyle w:val="000000100000" w:firstRow="0" w:lastRow="0" w:firstColumn="0" w:lastColumn="0" w:oddVBand="0" w:evenVBand="0" w:oddHBand="1" w:evenHBand="0" w:firstRowFirstColumn="0" w:firstRowLastColumn="0" w:lastRowFirstColumn="0" w:lastRowLastColumn="0"/>
+            </w:pPr>
+            <w:r>
+              <w:t>Git Hub repository creation</w:t>
             </w:r>
             <w:r>
               <w:t>.</w:t>
@@ -421,13 +367,8 @@
               <w:cnfStyle w:val="000000000000" w:firstRow="0" w:lastRow="0" w:firstColumn="0" w:lastColumn="0" w:oddVBand="0" w:evenVBand="0" w:oddHBand="0" w:evenHBand="0" w:firstRowFirstColumn="0" w:firstRowLastColumn="0" w:lastRowFirstColumn="0" w:lastRowLastColumn="0"/>
             </w:pPr>
             <w:r>
-              <w:t xml:space="preserve">Habib </w:t>
-            </w:r>
-            <w:proofErr w:type="spellStart"/>
-            <w:r>
-              <w:t>Apez</w:t>
-            </w:r>
-            <w:proofErr w:type="spellEnd"/>
+              <w:t>Habib Apez</w:t>
+            </w:r>
           </w:p>
         </w:tc>
         <w:tc>
@@ -584,16 +525,8 @@
               <w:rPr>
                 <w:sz w:val="24"/>
               </w:rPr>
-              <w:t xml:space="preserve">Antonio </w:t>
-            </w:r>
-            <w:proofErr w:type="spellStart"/>
-            <w:r>
-              <w:rPr>
-                <w:sz w:val="24"/>
-              </w:rPr>
-              <w:t>Vázquez</w:t>
-            </w:r>
-            <w:proofErr w:type="spellEnd"/>
+              <w:t>Antonio Vázquez</w:t>
+            </w:r>
           </w:p>
         </w:tc>
         <w:tc>
@@ -674,16 +607,8 @@
               <w:rPr>
                 <w:sz w:val="24"/>
               </w:rPr>
-              <w:t xml:space="preserve">Antonio </w:t>
-            </w:r>
-            <w:proofErr w:type="spellStart"/>
-            <w:r>
-              <w:rPr>
-                <w:sz w:val="24"/>
-              </w:rPr>
-              <w:t>Vázquez</w:t>
-            </w:r>
-            <w:proofErr w:type="spellEnd"/>
+              <w:t>Antonio Vázquez</w:t>
+            </w:r>
           </w:p>
         </w:tc>
         <w:tc>
@@ -822,13 +747,8 @@
               <w:cnfStyle w:val="000000100000" w:firstRow="0" w:lastRow="0" w:firstColumn="0" w:lastColumn="0" w:oddVBand="0" w:evenVBand="0" w:oddHBand="1" w:evenHBand="0" w:firstRowFirstColumn="0" w:firstRowLastColumn="0" w:lastRowFirstColumn="0" w:lastRowLastColumn="0"/>
             </w:pPr>
             <w:r>
-              <w:t xml:space="preserve">Habib </w:t>
-            </w:r>
-            <w:proofErr w:type="spellStart"/>
-            <w:r>
-              <w:t>Apez</w:t>
-            </w:r>
-            <w:proofErr w:type="spellEnd"/>
+              <w:t>Habib Apez</w:t>
+            </w:r>
           </w:p>
         </w:tc>
         <w:tc>
@@ -958,13 +878,8 @@
               <w:cnfStyle w:val="000000100000" w:firstRow="0" w:lastRow="0" w:firstColumn="0" w:lastColumn="0" w:oddVBand="0" w:evenVBand="0" w:oddHBand="1" w:evenHBand="0" w:firstRowFirstColumn="0" w:firstRowLastColumn="0" w:lastRowFirstColumn="0" w:lastRowLastColumn="0"/>
             </w:pPr>
             <w:r>
-              <w:t xml:space="preserve">Habib </w:t>
-            </w:r>
-            <w:proofErr w:type="spellStart"/>
-            <w:r>
-              <w:t>Apez</w:t>
-            </w:r>
-            <w:proofErr w:type="spellEnd"/>
+              <w:t>Habib Apez</w:t>
+            </w:r>
           </w:p>
         </w:tc>
         <w:tc>
@@ -1027,13 +942,8 @@
               <w:cnfStyle w:val="000000000000" w:firstRow="0" w:lastRow="0" w:firstColumn="0" w:lastColumn="0" w:oddVBand="0" w:evenVBand="0" w:oddHBand="0" w:evenHBand="0" w:firstRowFirstColumn="0" w:firstRowLastColumn="0" w:lastRowFirstColumn="0" w:lastRowLastColumn="0"/>
             </w:pPr>
             <w:r>
-              <w:t xml:space="preserve">Habib </w:t>
-            </w:r>
-            <w:proofErr w:type="spellStart"/>
-            <w:r>
-              <w:t>Apez</w:t>
-            </w:r>
-            <w:proofErr w:type="spellEnd"/>
+              <w:t>Habib Apez</w:t>
+            </w:r>
           </w:p>
         </w:tc>
         <w:tc>
@@ -1099,13 +1009,8 @@
               <w:cnfStyle w:val="000000100000" w:firstRow="0" w:lastRow="0" w:firstColumn="0" w:lastColumn="0" w:oddVBand="0" w:evenVBand="0" w:oddHBand="1" w:evenHBand="0" w:firstRowFirstColumn="0" w:firstRowLastColumn="0" w:lastRowFirstColumn="0" w:lastRowLastColumn="0"/>
             </w:pPr>
             <w:r>
-              <w:t xml:space="preserve">Antonio </w:t>
-            </w:r>
-            <w:proofErr w:type="spellStart"/>
-            <w:r>
-              <w:t>Vázquez</w:t>
-            </w:r>
-            <w:proofErr w:type="spellEnd"/>
+              <w:t>Antonio Vázquez</w:t>
+            </w:r>
           </w:p>
         </w:tc>
         <w:tc>
@@ -1171,13 +1076,8 @@
               <w:cnfStyle w:val="000000000000" w:firstRow="0" w:lastRow="0" w:firstColumn="0" w:lastColumn="0" w:oddVBand="0" w:evenVBand="0" w:oddHBand="0" w:evenHBand="0" w:firstRowFirstColumn="0" w:firstRowLastColumn="0" w:lastRowFirstColumn="0" w:lastRowLastColumn="0"/>
             </w:pPr>
             <w:r>
-              <w:t xml:space="preserve">Habib </w:t>
-            </w:r>
-            <w:proofErr w:type="spellStart"/>
-            <w:r>
-              <w:t>Apez</w:t>
-            </w:r>
-            <w:proofErr w:type="spellEnd"/>
+              <w:t>Habib Apez</w:t>
+            </w:r>
           </w:p>
         </w:tc>
         <w:tc>
@@ -1257,65 +1157,72 @@
               <w:cnfStyle w:val="000000100000" w:firstRow="0" w:lastRow="0" w:firstColumn="0" w:lastColumn="0" w:oddVBand="0" w:evenVBand="0" w:oddHBand="1" w:evenHBand="0" w:firstRowFirstColumn="0" w:firstRowLastColumn="0" w:lastRowFirstColumn="0" w:lastRowLastColumn="0"/>
             </w:pPr>
             <w:r>
-              <w:t xml:space="preserve">Meeting to </w:t>
-            </w:r>
-            <w:r>
-              <w:t>clarify ambiguous requirements in the MIC Manager module and Passenger Occupancy Manager module specifications</w:t>
-            </w:r>
-            <w:r>
-              <w:t>.</w:t>
-            </w:r>
-          </w:p>
-        </w:tc>
-        <w:bookmarkStart w:id="0" w:name="_GoBack"/>
-        <w:bookmarkEnd w:id="0"/>
-      </w:tr>
-      <w:tr>
-        <w:tc>
-          <w:tcPr>
-            <w:cnfStyle w:val="001000000000" w:firstRow="0" w:lastRow="0" w:firstColumn="1" w:lastColumn="0" w:oddVBand="0" w:evenVBand="0" w:oddHBand="0" w:evenHBand="0" w:firstRowFirstColumn="0" w:firstRowLastColumn="0" w:lastRowFirstColumn="0" w:lastRowLastColumn="0"/>
-            <w:tcW w:w="1388" w:type="dxa"/>
-          </w:tcPr>
-          <w:p>
-            <w:pPr>
-              <w:jc w:val="both"/>
-              <w:rPr>
-                <w:b w:val="0"/>
-              </w:rPr>
-            </w:pPr>
-          </w:p>
-        </w:tc>
-        <w:tc>
-          <w:tcPr>
-            <w:tcW w:w="1388" w:type="dxa"/>
-          </w:tcPr>
-          <w:p>
-            <w:pPr>
-              <w:jc w:val="both"/>
-              <w:cnfStyle w:val="000000000000" w:firstRow="0" w:lastRow="0" w:firstColumn="0" w:lastColumn="0" w:oddVBand="0" w:evenVBand="0" w:oddHBand="0" w:evenHBand="0" w:firstRowFirstColumn="0" w:firstRowLastColumn="0" w:lastRowFirstColumn="0" w:lastRowLastColumn="0"/>
-            </w:pPr>
-          </w:p>
-        </w:tc>
-        <w:tc>
-          <w:tcPr>
-            <w:tcW w:w="1897" w:type="dxa"/>
-          </w:tcPr>
-          <w:p>
-            <w:pPr>
-              <w:jc w:val="both"/>
-              <w:cnfStyle w:val="000000000000" w:firstRow="0" w:lastRow="0" w:firstColumn="0" w:lastColumn="0" w:oddVBand="0" w:evenVBand="0" w:oddHBand="0" w:evenHBand="0" w:firstRowFirstColumn="0" w:firstRowLastColumn="0" w:lastRowFirstColumn="0" w:lastRowLastColumn="0"/>
-            </w:pPr>
-          </w:p>
-        </w:tc>
-        <w:tc>
-          <w:tcPr>
-            <w:tcW w:w="5433" w:type="dxa"/>
-          </w:tcPr>
-          <w:p>
-            <w:pPr>
-              <w:jc w:val="both"/>
-              <w:cnfStyle w:val="000000000000" w:firstRow="0" w:lastRow="0" w:firstColumn="0" w:lastColumn="0" w:oddVBand="0" w:evenVBand="0" w:oddHBand="0" w:evenHBand="0" w:firstRowFirstColumn="0" w:firstRowLastColumn="0" w:lastRowFirstColumn="0" w:lastRowLastColumn="0"/>
-            </w:pPr>
+              <w:t>Meeting to clarify ambiguous requirements in the MIC Manager module and Passenger Occupancy Manager module specifications.</w:t>
+            </w:r>
+          </w:p>
+        </w:tc>
+      </w:tr>
+      <w:tr>
+        <w:tc>
+          <w:tcPr>
+            <w:cnfStyle w:val="001000000000" w:firstRow="0" w:lastRow="0" w:firstColumn="1" w:lastColumn="0" w:oddVBand="0" w:evenVBand="0" w:oddHBand="0" w:evenHBand="0" w:firstRowFirstColumn="0" w:firstRowLastColumn="0" w:lastRowFirstColumn="0" w:lastRowLastColumn="0"/>
+            <w:tcW w:w="1388" w:type="dxa"/>
+          </w:tcPr>
+          <w:p>
+            <w:pPr>
+              <w:jc w:val="both"/>
+              <w:rPr>
+                <w:b w:val="0"/>
+              </w:rPr>
+            </w:pPr>
+            <w:r>
+              <w:rPr>
+                <w:b w:val="0"/>
+              </w:rPr>
+              <w:t>2017/12/07</w:t>
+            </w:r>
+          </w:p>
+        </w:tc>
+        <w:tc>
+          <w:tcPr>
+            <w:tcW w:w="1388" w:type="dxa"/>
+          </w:tcPr>
+          <w:p>
+            <w:pPr>
+              <w:jc w:val="both"/>
+              <w:cnfStyle w:val="000000000000" w:firstRow="0" w:lastRow="0" w:firstColumn="0" w:lastColumn="0" w:oddVBand="0" w:evenVBand="0" w:oddHBand="0" w:evenHBand="0" w:firstRowFirstColumn="0" w:firstRowLastColumn="0" w:lastRowFirstColumn="0" w:lastRowLastColumn="0"/>
+            </w:pPr>
+            <w:r>
+              <w:t>2017/12/07</w:t>
+            </w:r>
+          </w:p>
+        </w:tc>
+        <w:tc>
+          <w:tcPr>
+            <w:tcW w:w="1897" w:type="dxa"/>
+          </w:tcPr>
+          <w:p>
+            <w:pPr>
+              <w:jc w:val="both"/>
+              <w:cnfStyle w:val="000000000000" w:firstRow="0" w:lastRow="0" w:firstColumn="0" w:lastColumn="0" w:oddVBand="0" w:evenVBand="0" w:oddHBand="0" w:evenHBand="0" w:firstRowFirstColumn="0" w:firstRowLastColumn="0" w:lastRowFirstColumn="0" w:lastRowLastColumn="0"/>
+            </w:pPr>
+            <w:r>
+              <w:t>Antonio Vázquez</w:t>
+            </w:r>
+          </w:p>
+        </w:tc>
+        <w:tc>
+          <w:tcPr>
+            <w:tcW w:w="5433" w:type="dxa"/>
+          </w:tcPr>
+          <w:p>
+            <w:pPr>
+              <w:jc w:val="both"/>
+              <w:cnfStyle w:val="000000000000" w:firstRow="0" w:lastRow="0" w:firstColumn="0" w:lastColumn="0" w:oddVBand="0" w:evenVBand="0" w:oddHBand="0" w:evenHBand="0" w:firstRowFirstColumn="0" w:firstRowLastColumn="0" w:lastRowFirstColumn="0" w:lastRowLastColumn="0"/>
+            </w:pPr>
+            <w:r>
+              <w:t>Functional and Non-Functional delimitation into the Traceability matrix.</w:t>
+            </w:r>
           </w:p>
         </w:tc>
       </w:tr>
@@ -1335,88 +1242,120 @@
                 <w:b w:val="0"/>
               </w:rPr>
             </w:pPr>
-          </w:p>
-        </w:tc>
-        <w:tc>
-          <w:tcPr>
-            <w:tcW w:w="1388" w:type="dxa"/>
-          </w:tcPr>
-          <w:p>
-            <w:pPr>
-              <w:jc w:val="both"/>
-              <w:cnfStyle w:val="000000100000" w:firstRow="0" w:lastRow="0" w:firstColumn="0" w:lastColumn="0" w:oddVBand="0" w:evenVBand="0" w:oddHBand="1" w:evenHBand="0" w:firstRowFirstColumn="0" w:firstRowLastColumn="0" w:lastRowFirstColumn="0" w:lastRowLastColumn="0"/>
-            </w:pPr>
-          </w:p>
-        </w:tc>
-        <w:tc>
-          <w:tcPr>
-            <w:tcW w:w="1897" w:type="dxa"/>
-          </w:tcPr>
-          <w:p>
-            <w:pPr>
-              <w:jc w:val="both"/>
-              <w:cnfStyle w:val="000000100000" w:firstRow="0" w:lastRow="0" w:firstColumn="0" w:lastColumn="0" w:oddVBand="0" w:evenVBand="0" w:oddHBand="1" w:evenHBand="0" w:firstRowFirstColumn="0" w:firstRowLastColumn="0" w:lastRowFirstColumn="0" w:lastRowLastColumn="0"/>
-            </w:pPr>
-          </w:p>
-        </w:tc>
-        <w:tc>
-          <w:tcPr>
-            <w:tcW w:w="5433" w:type="dxa"/>
-          </w:tcPr>
-          <w:p>
-            <w:pPr>
-              <w:jc w:val="both"/>
-              <w:cnfStyle w:val="000000100000" w:firstRow="0" w:lastRow="0" w:firstColumn="0" w:lastColumn="0" w:oddVBand="0" w:evenVBand="0" w:oddHBand="1" w:evenHBand="0" w:firstRowFirstColumn="0" w:firstRowLastColumn="0" w:lastRowFirstColumn="0" w:lastRowLastColumn="0"/>
-            </w:pPr>
-          </w:p>
-        </w:tc>
-      </w:tr>
-      <w:tr>
-        <w:tc>
-          <w:tcPr>
-            <w:cnfStyle w:val="001000000000" w:firstRow="0" w:lastRow="0" w:firstColumn="1" w:lastColumn="0" w:oddVBand="0" w:evenVBand="0" w:oddHBand="0" w:evenHBand="0" w:firstRowFirstColumn="0" w:firstRowLastColumn="0" w:lastRowFirstColumn="0" w:lastRowLastColumn="0"/>
-            <w:tcW w:w="1388" w:type="dxa"/>
-          </w:tcPr>
-          <w:p>
-            <w:pPr>
-              <w:jc w:val="both"/>
-              <w:rPr>
-                <w:b w:val="0"/>
-              </w:rPr>
-            </w:pPr>
-          </w:p>
-        </w:tc>
-        <w:tc>
-          <w:tcPr>
-            <w:tcW w:w="1388" w:type="dxa"/>
-          </w:tcPr>
-          <w:p>
-            <w:pPr>
-              <w:jc w:val="both"/>
-              <w:cnfStyle w:val="000000000000" w:firstRow="0" w:lastRow="0" w:firstColumn="0" w:lastColumn="0" w:oddVBand="0" w:evenVBand="0" w:oddHBand="0" w:evenHBand="0" w:firstRowFirstColumn="0" w:firstRowLastColumn="0" w:lastRowFirstColumn="0" w:lastRowLastColumn="0"/>
-            </w:pPr>
-          </w:p>
-        </w:tc>
-        <w:tc>
-          <w:tcPr>
-            <w:tcW w:w="1897" w:type="dxa"/>
-          </w:tcPr>
-          <w:p>
-            <w:pPr>
-              <w:jc w:val="both"/>
-              <w:cnfStyle w:val="000000000000" w:firstRow="0" w:lastRow="0" w:firstColumn="0" w:lastColumn="0" w:oddVBand="0" w:evenVBand="0" w:oddHBand="0" w:evenHBand="0" w:firstRowFirstColumn="0" w:firstRowLastColumn="0" w:lastRowFirstColumn="0" w:lastRowLastColumn="0"/>
-            </w:pPr>
-          </w:p>
-        </w:tc>
-        <w:tc>
-          <w:tcPr>
-            <w:tcW w:w="5433" w:type="dxa"/>
-          </w:tcPr>
-          <w:p>
-            <w:pPr>
-              <w:jc w:val="both"/>
-              <w:cnfStyle w:val="000000000000" w:firstRow="0" w:lastRow="0" w:firstColumn="0" w:lastColumn="0" w:oddVBand="0" w:evenVBand="0" w:oddHBand="0" w:evenHBand="0" w:firstRowFirstColumn="0" w:firstRowLastColumn="0" w:lastRowFirstColumn="0" w:lastRowLastColumn="0"/>
-            </w:pPr>
+            <w:r>
+              <w:rPr>
+                <w:b w:val="0"/>
+              </w:rPr>
+              <w:t>2017/12/07</w:t>
+            </w:r>
+          </w:p>
+        </w:tc>
+        <w:tc>
+          <w:tcPr>
+            <w:tcW w:w="1388" w:type="dxa"/>
+          </w:tcPr>
+          <w:p>
+            <w:pPr>
+              <w:jc w:val="both"/>
+              <w:cnfStyle w:val="000000100000" w:firstRow="0" w:lastRow="0" w:firstColumn="0" w:lastColumn="0" w:oddVBand="0" w:evenVBand="0" w:oddHBand="1" w:evenHBand="0" w:firstRowFirstColumn="0" w:firstRowLastColumn="0" w:lastRowFirstColumn="0" w:lastRowLastColumn="0"/>
+            </w:pPr>
+            <w:r>
+              <w:t>2017/12/07</w:t>
+            </w:r>
+          </w:p>
+        </w:tc>
+        <w:tc>
+          <w:tcPr>
+            <w:tcW w:w="1897" w:type="dxa"/>
+          </w:tcPr>
+          <w:p>
+            <w:pPr>
+              <w:jc w:val="both"/>
+              <w:cnfStyle w:val="000000100000" w:firstRow="0" w:lastRow="0" w:firstColumn="0" w:lastColumn="0" w:oddVBand="0" w:evenVBand="0" w:oddHBand="1" w:evenHBand="0" w:firstRowFirstColumn="0" w:firstRowLastColumn="0" w:lastRowFirstColumn="0" w:lastRowLastColumn="0"/>
+            </w:pPr>
+            <w:r>
+              <w:t>Antonio Vázquez</w:t>
+            </w:r>
+          </w:p>
+        </w:tc>
+        <w:tc>
+          <w:tcPr>
+            <w:tcW w:w="5433" w:type="dxa"/>
+          </w:tcPr>
+          <w:p>
+            <w:pPr>
+              <w:jc w:val="both"/>
+              <w:cnfStyle w:val="000000100000" w:firstRow="0" w:lastRow="0" w:firstColumn="0" w:lastColumn="0" w:oddVBand="0" w:evenVBand="0" w:oddHBand="1" w:evenHBand="0" w:firstRowFirstColumn="0" w:firstRowLastColumn="0" w:lastRowFirstColumn="0" w:lastRowLastColumn="0"/>
+            </w:pPr>
+            <w:r>
+              <w:t>UML diagrams created for the ACU’s State Machine, the Seat Belt Reminder Driver State Machine and the Use case for the Architecture diagram.</w:t>
+            </w:r>
+          </w:p>
+        </w:tc>
+      </w:tr>
+      <w:tr>
+        <w:tc>
+          <w:tcPr>
+            <w:cnfStyle w:val="001000000000" w:firstRow="0" w:lastRow="0" w:firstColumn="1" w:lastColumn="0" w:oddVBand="0" w:evenVBand="0" w:oddHBand="0" w:evenHBand="0" w:firstRowFirstColumn="0" w:firstRowLastColumn="0" w:lastRowFirstColumn="0" w:lastRowLastColumn="0"/>
+            <w:tcW w:w="1388" w:type="dxa"/>
+          </w:tcPr>
+          <w:p>
+            <w:pPr>
+              <w:jc w:val="both"/>
+              <w:rPr>
+                <w:b w:val="0"/>
+              </w:rPr>
+            </w:pPr>
+            <w:r>
+              <w:rPr>
+                <w:b w:val="0"/>
+              </w:rPr>
+              <w:t>2017/12/07</w:t>
+            </w:r>
+          </w:p>
+        </w:tc>
+        <w:tc>
+          <w:tcPr>
+            <w:tcW w:w="1388" w:type="dxa"/>
+          </w:tcPr>
+          <w:p>
+            <w:pPr>
+              <w:jc w:val="both"/>
+              <w:cnfStyle w:val="000000000000" w:firstRow="0" w:lastRow="0" w:firstColumn="0" w:lastColumn="0" w:oddVBand="0" w:evenVBand="0" w:oddHBand="0" w:evenHBand="0" w:firstRowFirstColumn="0" w:firstRowLastColumn="0" w:lastRowFirstColumn="0" w:lastRowLastColumn="0"/>
+            </w:pPr>
+            <w:r>
+              <w:t>2017/12/07</w:t>
+            </w:r>
+          </w:p>
+        </w:tc>
+        <w:tc>
+          <w:tcPr>
+            <w:tcW w:w="1897" w:type="dxa"/>
+          </w:tcPr>
+          <w:p>
+            <w:pPr>
+              <w:jc w:val="both"/>
+              <w:cnfStyle w:val="000000000000" w:firstRow="0" w:lastRow="0" w:firstColumn="0" w:lastColumn="0" w:oddVBand="0" w:evenVBand="0" w:oddHBand="0" w:evenHBand="0" w:firstRowFirstColumn="0" w:firstRowLastColumn="0" w:lastRowFirstColumn="0" w:lastRowLastColumn="0"/>
+            </w:pPr>
+            <w:r>
+              <w:t>Antonio Vázquez</w:t>
+            </w:r>
+          </w:p>
+        </w:tc>
+        <w:tc>
+          <w:tcPr>
+            <w:tcW w:w="5433" w:type="dxa"/>
+          </w:tcPr>
+          <w:p>
+            <w:pPr>
+              <w:jc w:val="both"/>
+              <w:cnfStyle w:val="000000000000" w:firstRow="0" w:lastRow="0" w:firstColumn="0" w:lastColumn="0" w:oddVBand="0" w:evenVBand="0" w:oddHBand="0" w:evenHBand="0" w:firstRowFirstColumn="0" w:firstRowLastColumn="0" w:lastRowFirstColumn="0" w:lastRowLastColumn="0"/>
+            </w:pPr>
+            <w:r>
+              <w:t>DSD_Design Draft Document first approach and version.</w:t>
+            </w:r>
+            <w:bookmarkStart w:id="0" w:name="_GoBack"/>
+            <w:bookmarkEnd w:id="0"/>
           </w:p>
         </w:tc>
       </w:tr>

</xml_diff>

<commit_message>
Project Logbook Modifications Comments on Seat Belt Reminder Passenger Requirements at AEP_PSS_ACU_Traceability_Matrix file added. State Diagram of Seat Belt Reminder Passenger on AEP_PSS_ACU_DSD_template file added
</commit_message>
<xml_diff>
--- a/Documentation/Project Logbook.docx
+++ b/Documentation/Project Logbook.docx
@@ -98,8 +98,16 @@
         <w:rPr>
           <w:sz w:val="24"/>
         </w:rPr>
-        <w:t>Guillermo Hernández Ramírez</w:t>
+        <w:t xml:space="preserve">Guillermo Hernández </w:t>
       </w:r>
+      <w:proofErr w:type="spellStart"/>
+      <w:r>
+        <w:rPr>
+          <w:sz w:val="24"/>
+        </w:rPr>
+        <w:t>Ramírez</w:t>
+      </w:r>
+      <w:proofErr w:type="spellEnd"/>
     </w:p>
     <w:p>
       <w:pPr>
@@ -117,7 +125,21 @@
         <w:rPr>
           <w:sz w:val="24"/>
         </w:rPr>
-        <w:t>Antonio Vázquez Tovar</w:t>
+        <w:t xml:space="preserve">Antonio </w:t>
+      </w:r>
+      <w:proofErr w:type="spellStart"/>
+      <w:r>
+        <w:rPr>
+          <w:sz w:val="24"/>
+        </w:rPr>
+        <w:t>Vázquez</w:t>
+      </w:r>
+      <w:proofErr w:type="spellEnd"/>
+      <w:r>
+        <w:rPr>
+          <w:sz w:val="24"/>
+        </w:rPr>
+        <w:t xml:space="preserve"> Tovar</w:t>
       </w:r>
     </w:p>
     <w:p>
@@ -136,7 +158,21 @@
         <w:rPr>
           <w:sz w:val="24"/>
         </w:rPr>
-        <w:t>Habib Alejandro Apez González</w:t>
+        <w:t xml:space="preserve">Habib Alejandro </w:t>
+      </w:r>
+      <w:proofErr w:type="spellStart"/>
+      <w:r>
+        <w:rPr>
+          <w:sz w:val="24"/>
+        </w:rPr>
+        <w:t>Apez</w:t>
+      </w:r>
+      <w:proofErr w:type="spellEnd"/>
+      <w:r>
+        <w:rPr>
+          <w:sz w:val="24"/>
+        </w:rPr>
+        <w:t xml:space="preserve"> González</w:t>
       </w:r>
     </w:p>
     <w:p>
@@ -146,11 +182,19 @@
           <w:sz w:val="24"/>
         </w:rPr>
       </w:pPr>
+      <w:proofErr w:type="spellStart"/>
       <w:r>
         <w:rPr>
           <w:sz w:val="24"/>
         </w:rPr>
-        <w:t>Lastest update</w:t>
+        <w:t>Lastest</w:t>
+      </w:r>
+      <w:proofErr w:type="spellEnd"/>
+      <w:r>
+        <w:rPr>
+          <w:sz w:val="24"/>
+        </w:rPr>
+        <w:t xml:space="preserve"> update</w:t>
       </w:r>
       <w:r>
         <w:rPr>
@@ -300,21 +344,31 @@
               <w:cnfStyle w:val="000000100000" w:firstRow="0" w:lastRow="0" w:firstColumn="0" w:lastColumn="0" w:oddVBand="0" w:evenVBand="0" w:oddHBand="1" w:evenHBand="0" w:firstRowFirstColumn="0" w:firstRowLastColumn="0" w:lastRowFirstColumn="0" w:lastRowLastColumn="0"/>
             </w:pPr>
             <w:r>
-              <w:t>Habib Apez</w:t>
-            </w:r>
-          </w:p>
-        </w:tc>
-        <w:tc>
-          <w:tcPr>
-            <w:tcW w:w="5433" w:type="dxa"/>
-          </w:tcPr>
-          <w:p>
-            <w:pPr>
-              <w:jc w:val="both"/>
-              <w:cnfStyle w:val="000000100000" w:firstRow="0" w:lastRow="0" w:firstColumn="0" w:lastColumn="0" w:oddVBand="0" w:evenVBand="0" w:oddHBand="1" w:evenHBand="0" w:firstRowFirstColumn="0" w:firstRowLastColumn="0" w:lastRowFirstColumn="0" w:lastRowLastColumn="0"/>
-            </w:pPr>
-            <w:r>
-              <w:t>Git Hub repository creation</w:t>
+              <w:t xml:space="preserve">Habib </w:t>
+            </w:r>
+            <w:proofErr w:type="spellStart"/>
+            <w:r>
+              <w:t>Apez</w:t>
+            </w:r>
+            <w:proofErr w:type="spellEnd"/>
+          </w:p>
+        </w:tc>
+        <w:tc>
+          <w:tcPr>
+            <w:tcW w:w="5433" w:type="dxa"/>
+          </w:tcPr>
+          <w:p>
+            <w:pPr>
+              <w:jc w:val="both"/>
+              <w:cnfStyle w:val="000000100000" w:firstRow="0" w:lastRow="0" w:firstColumn="0" w:lastColumn="0" w:oddVBand="0" w:evenVBand="0" w:oddHBand="1" w:evenHBand="0" w:firstRowFirstColumn="0" w:firstRowLastColumn="0" w:lastRowFirstColumn="0" w:lastRowLastColumn="0"/>
+            </w:pPr>
+            <w:proofErr w:type="spellStart"/>
+            <w:r>
+              <w:t>Git</w:t>
+            </w:r>
+            <w:proofErr w:type="spellEnd"/>
+            <w:r>
+              <w:t xml:space="preserve"> Hub repository creation</w:t>
             </w:r>
             <w:r>
               <w:t>.</w:t>
@@ -367,8 +421,13 @@
               <w:cnfStyle w:val="000000000000" w:firstRow="0" w:lastRow="0" w:firstColumn="0" w:lastColumn="0" w:oddVBand="0" w:evenVBand="0" w:oddHBand="0" w:evenHBand="0" w:firstRowFirstColumn="0" w:firstRowLastColumn="0" w:lastRowFirstColumn="0" w:lastRowLastColumn="0"/>
             </w:pPr>
             <w:r>
-              <w:t>Habib Apez</w:t>
-            </w:r>
+              <w:t xml:space="preserve">Habib </w:t>
+            </w:r>
+            <w:proofErr w:type="spellStart"/>
+            <w:r>
+              <w:t>Apez</w:t>
+            </w:r>
+            <w:proofErr w:type="spellEnd"/>
           </w:p>
         </w:tc>
         <w:tc>
@@ -525,8 +584,16 @@
               <w:rPr>
                 <w:sz w:val="24"/>
               </w:rPr>
-              <w:t>Antonio Vázquez</w:t>
-            </w:r>
+              <w:t xml:space="preserve">Antonio </w:t>
+            </w:r>
+            <w:proofErr w:type="spellStart"/>
+            <w:r>
+              <w:rPr>
+                <w:sz w:val="24"/>
+              </w:rPr>
+              <w:t>Vázquez</w:t>
+            </w:r>
+            <w:proofErr w:type="spellEnd"/>
           </w:p>
         </w:tc>
         <w:tc>
@@ -607,8 +674,16 @@
               <w:rPr>
                 <w:sz w:val="24"/>
               </w:rPr>
-              <w:t>Antonio Vázquez</w:t>
-            </w:r>
+              <w:t xml:space="preserve">Antonio </w:t>
+            </w:r>
+            <w:proofErr w:type="spellStart"/>
+            <w:r>
+              <w:rPr>
+                <w:sz w:val="24"/>
+              </w:rPr>
+              <w:t>Vázquez</w:t>
+            </w:r>
+            <w:proofErr w:type="spellEnd"/>
           </w:p>
         </w:tc>
         <w:tc>
@@ -747,8 +822,13 @@
               <w:cnfStyle w:val="000000100000" w:firstRow="0" w:lastRow="0" w:firstColumn="0" w:lastColumn="0" w:oddVBand="0" w:evenVBand="0" w:oddHBand="1" w:evenHBand="0" w:firstRowFirstColumn="0" w:firstRowLastColumn="0" w:lastRowFirstColumn="0" w:lastRowLastColumn="0"/>
             </w:pPr>
             <w:r>
-              <w:t>Habib Apez</w:t>
-            </w:r>
+              <w:t xml:space="preserve">Habib </w:t>
+            </w:r>
+            <w:proofErr w:type="spellStart"/>
+            <w:r>
+              <w:t>Apez</w:t>
+            </w:r>
+            <w:proofErr w:type="spellEnd"/>
           </w:p>
         </w:tc>
         <w:tc>
@@ -878,8 +958,13 @@
               <w:cnfStyle w:val="000000100000" w:firstRow="0" w:lastRow="0" w:firstColumn="0" w:lastColumn="0" w:oddVBand="0" w:evenVBand="0" w:oddHBand="1" w:evenHBand="0" w:firstRowFirstColumn="0" w:firstRowLastColumn="0" w:lastRowFirstColumn="0" w:lastRowLastColumn="0"/>
             </w:pPr>
             <w:r>
-              <w:t>Habib Apez</w:t>
-            </w:r>
+              <w:t xml:space="preserve">Habib </w:t>
+            </w:r>
+            <w:proofErr w:type="spellStart"/>
+            <w:r>
+              <w:t>Apez</w:t>
+            </w:r>
+            <w:proofErr w:type="spellEnd"/>
           </w:p>
         </w:tc>
         <w:tc>
@@ -942,8 +1027,13 @@
               <w:cnfStyle w:val="000000000000" w:firstRow="0" w:lastRow="0" w:firstColumn="0" w:lastColumn="0" w:oddVBand="0" w:evenVBand="0" w:oddHBand="0" w:evenHBand="0" w:firstRowFirstColumn="0" w:firstRowLastColumn="0" w:lastRowFirstColumn="0" w:lastRowLastColumn="0"/>
             </w:pPr>
             <w:r>
-              <w:t>Habib Apez</w:t>
-            </w:r>
+              <w:t xml:space="preserve">Habib </w:t>
+            </w:r>
+            <w:proofErr w:type="spellStart"/>
+            <w:r>
+              <w:t>Apez</w:t>
+            </w:r>
+            <w:proofErr w:type="spellEnd"/>
           </w:p>
         </w:tc>
         <w:tc>
@@ -1009,8 +1099,13 @@
               <w:cnfStyle w:val="000000100000" w:firstRow="0" w:lastRow="0" w:firstColumn="0" w:lastColumn="0" w:oddVBand="0" w:evenVBand="0" w:oddHBand="1" w:evenHBand="0" w:firstRowFirstColumn="0" w:firstRowLastColumn="0" w:lastRowFirstColumn="0" w:lastRowLastColumn="0"/>
             </w:pPr>
             <w:r>
-              <w:t>Antonio Vázquez</w:t>
-            </w:r>
+              <w:t xml:space="preserve">Antonio </w:t>
+            </w:r>
+            <w:proofErr w:type="spellStart"/>
+            <w:r>
+              <w:t>Vázquez</w:t>
+            </w:r>
+            <w:proofErr w:type="spellEnd"/>
           </w:p>
         </w:tc>
         <w:tc>
@@ -1076,8 +1171,13 @@
               <w:cnfStyle w:val="000000000000" w:firstRow="0" w:lastRow="0" w:firstColumn="0" w:lastColumn="0" w:oddVBand="0" w:evenVBand="0" w:oddHBand="0" w:evenHBand="0" w:firstRowFirstColumn="0" w:firstRowLastColumn="0" w:lastRowFirstColumn="0" w:lastRowLastColumn="0"/>
             </w:pPr>
             <w:r>
-              <w:t>Habib Apez</w:t>
-            </w:r>
+              <w:t xml:space="preserve">Habib </w:t>
+            </w:r>
+            <w:proofErr w:type="spellStart"/>
+            <w:r>
+              <w:t>Apez</w:t>
+            </w:r>
+            <w:proofErr w:type="spellEnd"/>
           </w:p>
         </w:tc>
         <w:tc>
@@ -1207,8 +1307,13 @@
               <w:cnfStyle w:val="000000000000" w:firstRow="0" w:lastRow="0" w:firstColumn="0" w:lastColumn="0" w:oddVBand="0" w:evenVBand="0" w:oddHBand="0" w:evenHBand="0" w:firstRowFirstColumn="0" w:firstRowLastColumn="0" w:lastRowFirstColumn="0" w:lastRowLastColumn="0"/>
             </w:pPr>
             <w:r>
-              <w:t>Antonio Vázquez</w:t>
-            </w:r>
+              <w:t xml:space="preserve">Antonio </w:t>
+            </w:r>
+            <w:proofErr w:type="spellStart"/>
+            <w:r>
+              <w:t>Vázquez</w:t>
+            </w:r>
+            <w:proofErr w:type="spellEnd"/>
           </w:p>
         </w:tc>
         <w:tc>
@@ -1274,8 +1379,13 @@
               <w:cnfStyle w:val="000000100000" w:firstRow="0" w:lastRow="0" w:firstColumn="0" w:lastColumn="0" w:oddVBand="0" w:evenVBand="0" w:oddHBand="1" w:evenHBand="0" w:firstRowFirstColumn="0" w:firstRowLastColumn="0" w:lastRowFirstColumn="0" w:lastRowLastColumn="0"/>
             </w:pPr>
             <w:r>
-              <w:t>Antonio Vázquez</w:t>
-            </w:r>
+              <w:t xml:space="preserve">Antonio </w:t>
+            </w:r>
+            <w:proofErr w:type="spellStart"/>
+            <w:r>
+              <w:t>Vázquez</w:t>
+            </w:r>
+            <w:proofErr w:type="spellEnd"/>
           </w:p>
         </w:tc>
         <w:tc>
@@ -1338,24 +1448,32 @@
               <w:cnfStyle w:val="000000000000" w:firstRow="0" w:lastRow="0" w:firstColumn="0" w:lastColumn="0" w:oddVBand="0" w:evenVBand="0" w:oddHBand="0" w:evenHBand="0" w:firstRowFirstColumn="0" w:firstRowLastColumn="0" w:lastRowFirstColumn="0" w:lastRowLastColumn="0"/>
             </w:pPr>
             <w:r>
-              <w:t>Antonio Vázquez</w:t>
-            </w:r>
-          </w:p>
-        </w:tc>
-        <w:tc>
-          <w:tcPr>
-            <w:tcW w:w="5433" w:type="dxa"/>
-          </w:tcPr>
-          <w:p>
-            <w:pPr>
-              <w:jc w:val="both"/>
-              <w:cnfStyle w:val="000000000000" w:firstRow="0" w:lastRow="0" w:firstColumn="0" w:lastColumn="0" w:oddVBand="0" w:evenVBand="0" w:oddHBand="0" w:evenHBand="0" w:firstRowFirstColumn="0" w:firstRowLastColumn="0" w:lastRowFirstColumn="0" w:lastRowLastColumn="0"/>
-            </w:pPr>
-            <w:r>
-              <w:t>DSD_Design Draft Document first approach and version.</w:t>
-            </w:r>
-            <w:bookmarkStart w:id="0" w:name="_GoBack"/>
-            <w:bookmarkEnd w:id="0"/>
+              <w:t xml:space="preserve">Antonio </w:t>
+            </w:r>
+            <w:proofErr w:type="spellStart"/>
+            <w:r>
+              <w:t>Vázquez</w:t>
+            </w:r>
+            <w:proofErr w:type="spellEnd"/>
+          </w:p>
+        </w:tc>
+        <w:tc>
+          <w:tcPr>
+            <w:tcW w:w="5433" w:type="dxa"/>
+          </w:tcPr>
+          <w:p>
+            <w:pPr>
+              <w:jc w:val="both"/>
+              <w:cnfStyle w:val="000000000000" w:firstRow="0" w:lastRow="0" w:firstColumn="0" w:lastColumn="0" w:oddVBand="0" w:evenVBand="0" w:oddHBand="0" w:evenHBand="0" w:firstRowFirstColumn="0" w:firstRowLastColumn="0" w:lastRowFirstColumn="0" w:lastRowLastColumn="0"/>
+            </w:pPr>
+            <w:proofErr w:type="spellStart"/>
+            <w:r>
+              <w:t>DSD_Design</w:t>
+            </w:r>
+            <w:proofErr w:type="spellEnd"/>
+            <w:r>
+              <w:t xml:space="preserve"> Draft Document first approach and version.</w:t>
+            </w:r>
           </w:p>
         </w:tc>
       </w:tr>
@@ -1375,88 +1493,127 @@
                 <w:b w:val="0"/>
               </w:rPr>
             </w:pPr>
-          </w:p>
-        </w:tc>
-        <w:tc>
-          <w:tcPr>
-            <w:tcW w:w="1388" w:type="dxa"/>
-          </w:tcPr>
-          <w:p>
-            <w:pPr>
-              <w:jc w:val="both"/>
-              <w:cnfStyle w:val="000000100000" w:firstRow="0" w:lastRow="0" w:firstColumn="0" w:lastColumn="0" w:oddVBand="0" w:evenVBand="0" w:oddHBand="1" w:evenHBand="0" w:firstRowFirstColumn="0" w:firstRowLastColumn="0" w:lastRowFirstColumn="0" w:lastRowLastColumn="0"/>
-            </w:pPr>
-          </w:p>
-        </w:tc>
-        <w:tc>
-          <w:tcPr>
-            <w:tcW w:w="1897" w:type="dxa"/>
-          </w:tcPr>
-          <w:p>
-            <w:pPr>
-              <w:jc w:val="both"/>
-              <w:cnfStyle w:val="000000100000" w:firstRow="0" w:lastRow="0" w:firstColumn="0" w:lastColumn="0" w:oddVBand="0" w:evenVBand="0" w:oddHBand="1" w:evenHBand="0" w:firstRowFirstColumn="0" w:firstRowLastColumn="0" w:lastRowFirstColumn="0" w:lastRowLastColumn="0"/>
-            </w:pPr>
-          </w:p>
-        </w:tc>
-        <w:tc>
-          <w:tcPr>
-            <w:tcW w:w="5433" w:type="dxa"/>
-          </w:tcPr>
-          <w:p>
-            <w:pPr>
-              <w:jc w:val="both"/>
-              <w:cnfStyle w:val="000000100000" w:firstRow="0" w:lastRow="0" w:firstColumn="0" w:lastColumn="0" w:oddVBand="0" w:evenVBand="0" w:oddHBand="1" w:evenHBand="0" w:firstRowFirstColumn="0" w:firstRowLastColumn="0" w:lastRowFirstColumn="0" w:lastRowLastColumn="0"/>
-            </w:pPr>
-          </w:p>
-        </w:tc>
-      </w:tr>
-      <w:tr>
-        <w:tc>
-          <w:tcPr>
-            <w:cnfStyle w:val="001000000000" w:firstRow="0" w:lastRow="0" w:firstColumn="1" w:lastColumn="0" w:oddVBand="0" w:evenVBand="0" w:oddHBand="0" w:evenHBand="0" w:firstRowFirstColumn="0" w:firstRowLastColumn="0" w:lastRowFirstColumn="0" w:lastRowLastColumn="0"/>
-            <w:tcW w:w="1388" w:type="dxa"/>
-          </w:tcPr>
-          <w:p>
-            <w:pPr>
-              <w:jc w:val="both"/>
-              <w:rPr>
-                <w:b w:val="0"/>
-              </w:rPr>
-            </w:pPr>
-          </w:p>
-        </w:tc>
-        <w:tc>
-          <w:tcPr>
-            <w:tcW w:w="1388" w:type="dxa"/>
-          </w:tcPr>
-          <w:p>
-            <w:pPr>
-              <w:jc w:val="both"/>
-              <w:cnfStyle w:val="000000000000" w:firstRow="0" w:lastRow="0" w:firstColumn="0" w:lastColumn="0" w:oddVBand="0" w:evenVBand="0" w:oddHBand="0" w:evenHBand="0" w:firstRowFirstColumn="0" w:firstRowLastColumn="0" w:lastRowFirstColumn="0" w:lastRowLastColumn="0"/>
-            </w:pPr>
-          </w:p>
-        </w:tc>
-        <w:tc>
-          <w:tcPr>
-            <w:tcW w:w="1897" w:type="dxa"/>
-          </w:tcPr>
-          <w:p>
-            <w:pPr>
-              <w:jc w:val="both"/>
-              <w:cnfStyle w:val="000000000000" w:firstRow="0" w:lastRow="0" w:firstColumn="0" w:lastColumn="0" w:oddVBand="0" w:evenVBand="0" w:oddHBand="0" w:evenHBand="0" w:firstRowFirstColumn="0" w:firstRowLastColumn="0" w:lastRowFirstColumn="0" w:lastRowLastColumn="0"/>
-            </w:pPr>
-          </w:p>
-        </w:tc>
-        <w:tc>
-          <w:tcPr>
-            <w:tcW w:w="5433" w:type="dxa"/>
-          </w:tcPr>
-          <w:p>
-            <w:pPr>
-              <w:jc w:val="both"/>
-              <w:cnfStyle w:val="000000000000" w:firstRow="0" w:lastRow="0" w:firstColumn="0" w:lastColumn="0" w:oddVBand="0" w:evenVBand="0" w:oddHBand="0" w:evenHBand="0" w:firstRowFirstColumn="0" w:firstRowLastColumn="0" w:lastRowFirstColumn="0" w:lastRowLastColumn="0"/>
-            </w:pPr>
+            <w:r>
+              <w:rPr>
+                <w:b w:val="0"/>
+              </w:rPr>
+              <w:t>2017/12/07</w:t>
+            </w:r>
+          </w:p>
+        </w:tc>
+        <w:tc>
+          <w:tcPr>
+            <w:tcW w:w="1388" w:type="dxa"/>
+          </w:tcPr>
+          <w:p>
+            <w:pPr>
+              <w:jc w:val="both"/>
+              <w:cnfStyle w:val="000000100000" w:firstRow="0" w:lastRow="0" w:firstColumn="0" w:lastColumn="0" w:oddVBand="0" w:evenVBand="0" w:oddHBand="1" w:evenHBand="0" w:firstRowFirstColumn="0" w:firstRowLastColumn="0" w:lastRowFirstColumn="0" w:lastRowLastColumn="0"/>
+            </w:pPr>
+            <w:r>
+              <w:t>2017/12/07</w:t>
+            </w:r>
+          </w:p>
+        </w:tc>
+        <w:tc>
+          <w:tcPr>
+            <w:tcW w:w="1897" w:type="dxa"/>
+          </w:tcPr>
+          <w:p>
+            <w:pPr>
+              <w:jc w:val="both"/>
+              <w:cnfStyle w:val="000000100000" w:firstRow="0" w:lastRow="0" w:firstColumn="0" w:lastColumn="0" w:oddVBand="0" w:evenVBand="0" w:oddHBand="1" w:evenHBand="0" w:firstRowFirstColumn="0" w:firstRowLastColumn="0" w:lastRowFirstColumn="0" w:lastRowLastColumn="0"/>
+            </w:pPr>
+            <w:r>
+              <w:t>Guillermo Hernández</w:t>
+            </w:r>
+          </w:p>
+        </w:tc>
+        <w:tc>
+          <w:tcPr>
+            <w:tcW w:w="5433" w:type="dxa"/>
+          </w:tcPr>
+          <w:p>
+            <w:pPr>
+              <w:jc w:val="both"/>
+              <w:cnfStyle w:val="000000100000" w:firstRow="0" w:lastRow="0" w:firstColumn="0" w:lastColumn="0" w:oddVBand="0" w:evenVBand="0" w:oddHBand="1" w:evenHBand="0" w:firstRowFirstColumn="0" w:firstRowLastColumn="0" w:lastRowFirstColumn="0" w:lastRowLastColumn="0"/>
+            </w:pPr>
+            <w:r>
+              <w:t>UML diagram</w:t>
+            </w:r>
+            <w:bookmarkStart w:id="0" w:name="_GoBack"/>
+            <w:bookmarkEnd w:id="0"/>
+            <w:r>
+              <w:t xml:space="preserve"> created for the Seat Belt Reminder Passenger  State Machine</w:t>
+            </w:r>
+          </w:p>
+        </w:tc>
+      </w:tr>
+      <w:tr>
+        <w:tc>
+          <w:tcPr>
+            <w:cnfStyle w:val="001000000000" w:firstRow="0" w:lastRow="0" w:firstColumn="1" w:lastColumn="0" w:oddVBand="0" w:evenVBand="0" w:oddHBand="0" w:evenHBand="0" w:firstRowFirstColumn="0" w:firstRowLastColumn="0" w:lastRowFirstColumn="0" w:lastRowLastColumn="0"/>
+            <w:tcW w:w="1388" w:type="dxa"/>
+          </w:tcPr>
+          <w:p>
+            <w:pPr>
+              <w:jc w:val="both"/>
+              <w:rPr>
+                <w:b w:val="0"/>
+              </w:rPr>
+            </w:pPr>
+            <w:r>
+              <w:rPr>
+                <w:b w:val="0"/>
+              </w:rPr>
+              <w:lastRenderedPageBreak/>
+              <w:t>2017/12/07</w:t>
+            </w:r>
+          </w:p>
+        </w:tc>
+        <w:tc>
+          <w:tcPr>
+            <w:tcW w:w="1388" w:type="dxa"/>
+          </w:tcPr>
+          <w:p>
+            <w:pPr>
+              <w:jc w:val="both"/>
+              <w:cnfStyle w:val="000000000000" w:firstRow="0" w:lastRow="0" w:firstColumn="0" w:lastColumn="0" w:oddVBand="0" w:evenVBand="0" w:oddHBand="0" w:evenHBand="0" w:firstRowFirstColumn="0" w:firstRowLastColumn="0" w:lastRowFirstColumn="0" w:lastRowLastColumn="0"/>
+            </w:pPr>
+            <w:r>
+              <w:t>2017/12/07</w:t>
+            </w:r>
+          </w:p>
+        </w:tc>
+        <w:tc>
+          <w:tcPr>
+            <w:tcW w:w="1897" w:type="dxa"/>
+          </w:tcPr>
+          <w:p>
+            <w:pPr>
+              <w:jc w:val="both"/>
+              <w:cnfStyle w:val="000000000000" w:firstRow="0" w:lastRow="0" w:firstColumn="0" w:lastColumn="0" w:oddVBand="0" w:evenVBand="0" w:oddHBand="0" w:evenHBand="0" w:firstRowFirstColumn="0" w:firstRowLastColumn="0" w:lastRowFirstColumn="0" w:lastRowLastColumn="0"/>
+            </w:pPr>
+            <w:r>
+              <w:t>Guillermo Hernández</w:t>
+            </w:r>
+          </w:p>
+        </w:tc>
+        <w:tc>
+          <w:tcPr>
+            <w:tcW w:w="5433" w:type="dxa"/>
+          </w:tcPr>
+          <w:p>
+            <w:pPr>
+              <w:jc w:val="both"/>
+              <w:cnfStyle w:val="000000000000" w:firstRow="0" w:lastRow="0" w:firstColumn="0" w:lastColumn="0" w:oddVBand="0" w:evenVBand="0" w:oddHBand="0" w:evenHBand="0" w:firstRowFirstColumn="0" w:firstRowLastColumn="0" w:lastRowFirstColumn="0" w:lastRowLastColumn="0"/>
+            </w:pPr>
+            <w:r>
+              <w:t xml:space="preserve">Comments </w:t>
+            </w:r>
+            <w:r>
+              <w:t>on Seat Belt Reminder Passenger Requirements</w:t>
+            </w:r>
           </w:p>
         </w:tc>
       </w:tr>
@@ -1476,39 +1633,62 @@
                 <w:b w:val="0"/>
               </w:rPr>
             </w:pPr>
-          </w:p>
-        </w:tc>
-        <w:tc>
-          <w:tcPr>
-            <w:tcW w:w="1388" w:type="dxa"/>
-          </w:tcPr>
-          <w:p>
-            <w:pPr>
-              <w:jc w:val="both"/>
-              <w:cnfStyle w:val="000000100000" w:firstRow="0" w:lastRow="0" w:firstColumn="0" w:lastColumn="0" w:oddVBand="0" w:evenVBand="0" w:oddHBand="1" w:evenHBand="0" w:firstRowFirstColumn="0" w:firstRowLastColumn="0" w:lastRowFirstColumn="0" w:lastRowLastColumn="0"/>
-            </w:pPr>
-          </w:p>
-        </w:tc>
-        <w:tc>
-          <w:tcPr>
-            <w:tcW w:w="1897" w:type="dxa"/>
-          </w:tcPr>
-          <w:p>
-            <w:pPr>
-              <w:jc w:val="both"/>
-              <w:cnfStyle w:val="000000100000" w:firstRow="0" w:lastRow="0" w:firstColumn="0" w:lastColumn="0" w:oddVBand="0" w:evenVBand="0" w:oddHBand="1" w:evenHBand="0" w:firstRowFirstColumn="0" w:firstRowLastColumn="0" w:lastRowFirstColumn="0" w:lastRowLastColumn="0"/>
-            </w:pPr>
-          </w:p>
-        </w:tc>
-        <w:tc>
-          <w:tcPr>
-            <w:tcW w:w="5433" w:type="dxa"/>
-          </w:tcPr>
-          <w:p>
-            <w:pPr>
-              <w:jc w:val="both"/>
-              <w:cnfStyle w:val="000000100000" w:firstRow="0" w:lastRow="0" w:firstColumn="0" w:lastColumn="0" w:oddVBand="0" w:evenVBand="0" w:oddHBand="1" w:evenHBand="0" w:firstRowFirstColumn="0" w:firstRowLastColumn="0" w:lastRowFirstColumn="0" w:lastRowLastColumn="0"/>
-            </w:pPr>
+            <w:r>
+              <w:rPr>
+                <w:b w:val="0"/>
+              </w:rPr>
+              <w:t>2017/12/07</w:t>
+            </w:r>
+          </w:p>
+        </w:tc>
+        <w:tc>
+          <w:tcPr>
+            <w:tcW w:w="1388" w:type="dxa"/>
+          </w:tcPr>
+          <w:p>
+            <w:pPr>
+              <w:jc w:val="both"/>
+              <w:cnfStyle w:val="000000100000" w:firstRow="0" w:lastRow="0" w:firstColumn="0" w:lastColumn="0" w:oddVBand="0" w:evenVBand="0" w:oddHBand="1" w:evenHBand="0" w:firstRowFirstColumn="0" w:firstRowLastColumn="0" w:lastRowFirstColumn="0" w:lastRowLastColumn="0"/>
+            </w:pPr>
+            <w:r>
+              <w:t>2017/12/07</w:t>
+            </w:r>
+          </w:p>
+        </w:tc>
+        <w:tc>
+          <w:tcPr>
+            <w:tcW w:w="1897" w:type="dxa"/>
+          </w:tcPr>
+          <w:p>
+            <w:pPr>
+              <w:jc w:val="both"/>
+              <w:cnfStyle w:val="000000100000" w:firstRow="0" w:lastRow="0" w:firstColumn="0" w:lastColumn="0" w:oddVBand="0" w:evenVBand="0" w:oddHBand="1" w:evenHBand="0" w:firstRowFirstColumn="0" w:firstRowLastColumn="0" w:lastRowFirstColumn="0" w:lastRowLastColumn="0"/>
+            </w:pPr>
+            <w:r>
+              <w:t>Guillermo Hernández</w:t>
+            </w:r>
+          </w:p>
+        </w:tc>
+        <w:tc>
+          <w:tcPr>
+            <w:tcW w:w="5433" w:type="dxa"/>
+          </w:tcPr>
+          <w:p>
+            <w:pPr>
+              <w:jc w:val="both"/>
+              <w:cnfStyle w:val="000000100000" w:firstRow="0" w:lastRow="0" w:firstColumn="0" w:lastColumn="0" w:oddVBand="0" w:evenVBand="0" w:oddHBand="1" w:evenHBand="0" w:firstRowFirstColumn="0" w:firstRowLastColumn="0" w:lastRowFirstColumn="0" w:lastRowLastColumn="0"/>
+            </w:pPr>
+            <w:r>
+              <w:t xml:space="preserve">Add Seat Belt Reminder Passenger  State Machine to </w:t>
+            </w:r>
+            <w:proofErr w:type="spellStart"/>
+            <w:r>
+              <w:t>DSD_Design</w:t>
+            </w:r>
+            <w:proofErr w:type="spellEnd"/>
+            <w:r>
+              <w:t xml:space="preserve"> Document </w:t>
+            </w:r>
           </w:p>
         </w:tc>
       </w:tr>

</xml_diff>